<commit_message>
Updates to tutorial 9 material
</commit_message>
<xml_diff>
--- a/Analysis Tutorials/MA10207T9/Tutorial9.docx
+++ b/Analysis Tutorials/MA10207T9/Tutorial9.docx
@@ -1316,10 +1316,7 @@
         </m:nary>
       </m:oMath>
       <w:r>
-        <w:t xml:space="preserve"> </w:t>
-      </w:r>
-      <w:r>
-        <w:t xml:space="preserve">that</w:t>
+        <w:t xml:space="preserve">,</w:t>
       </w:r>
     </w:p>
     <w:p>
@@ -1515,7 +1512,7 @@
         <w:pStyle w:val="FirstParagraph"/>
       </w:pPr>
       <w:r>
-        <w:t xml:space="preserve">If you’re not convinced, try this with</w:t>
+        <w:t xml:space="preserve">If you’re not convinced, we can try this with</w:t>
       </w:r>
       <w:r>
         <w:t xml:space="preserve"> </w:t>
@@ -1525,6 +1522,24 @@
           <m:e>
             <m:r>
               <m:t>a</m:t>
+            </m:r>
+          </m:e>
+          <m:sub>
+            <m:r>
+              <m:t>n</m:t>
+            </m:r>
+          </m:sub>
+        </m:sSub>
+        <m:r>
+          <m:rPr>
+            <m:sty m:val="p"/>
+          </m:rPr>
+          <m:t>=</m:t>
+        </m:r>
+        <m:sSub>
+          <m:e>
+            <m:r>
+              <m:t>b</m:t>
             </m:r>
           </m:e>
           <m:sub>
@@ -1544,27 +1559,103 @@
             <m:type m:val="bar"/>
           </m:fPr>
           <m:num>
-            <m:r>
-              <m:t>1</m:t>
-            </m:r>
+            <m:sSup>
+              <m:e>
+                <m:d>
+                  <m:dPr>
+                    <m:begChr m:val="("/>
+                    <m:endChr m:val=")"/>
+                    <m:sepChr m:val=""/>
+                    <m:grow/>
+                  </m:dPr>
+                  <m:e>
+                    <m:r>
+                      <m:rPr>
+                        <m:sty m:val="p"/>
+                      </m:rPr>
+                      <m:t>−</m:t>
+                    </m:r>
+                    <m:r>
+                      <m:t>1</m:t>
+                    </m:r>
+                  </m:e>
+                </m:d>
+              </m:e>
+              <m:sup>
+                <m:r>
+                  <m:t>n</m:t>
+                </m:r>
+              </m:sup>
+            </m:sSup>
           </m:num>
           <m:den>
-            <m:sSup>
+            <m:rad>
+              <m:radPr>
+                <m:degHide m:val="1"/>
+              </m:radPr>
+              <m:deg/>
               <m:e>
                 <m:r>
                   <m:t>n</m:t>
                 </m:r>
               </m:e>
-              <m:sup>
-                <m:r>
-                  <m:t>2</m:t>
-                </m:r>
-              </m:sup>
-            </m:sSup>
+            </m:rad>
           </m:den>
         </m:f>
       </m:oMath>
       <w:r>
+        <w:t xml:space="preserve">. Using the Leibniz test, we can see that both</w:t>
+      </w:r>
+      <w:r>
+        <w:t xml:space="preserve"> </w:t>
+      </w:r>
+      <m:oMath>
+        <m:nary>
+          <m:naryPr>
+            <m:chr m:val="∑"/>
+            <m:limLoc m:val="undOvr"/>
+            <m:subHide m:val="0"/>
+            <m:supHide m:val="0"/>
+          </m:naryPr>
+          <m:sub>
+            <m:r>
+              <m:t>n</m:t>
+            </m:r>
+            <m:r>
+              <m:rPr>
+                <m:sty m:val="p"/>
+              </m:rPr>
+              <m:t>=</m:t>
+            </m:r>
+            <m:r>
+              <m:t>1</m:t>
+            </m:r>
+          </m:sub>
+          <m:sup>
+            <m:r>
+              <m:rPr>
+                <m:sty m:val="p"/>
+              </m:rPr>
+              <m:t>∞</m:t>
+            </m:r>
+          </m:sup>
+          <m:e>
+            <m:sSub>
+              <m:e>
+                <m:r>
+                  <m:t>a</m:t>
+                </m:r>
+              </m:e>
+              <m:sub>
+                <m:r>
+                  <m:t>n</m:t>
+                </m:r>
+              </m:sub>
+            </m:sSub>
+          </m:e>
+        </m:nary>
+      </m:oMath>
+      <w:r>
         <w:t xml:space="preserve"> </w:t>
       </w:r>
       <w:r>
@@ -1574,30 +1665,203 @@
         <w:t xml:space="preserve"> </w:t>
       </w:r>
       <m:oMath>
-        <m:sSub>
+        <m:nary>
+          <m:naryPr>
+            <m:chr m:val="∑"/>
+            <m:limLoc m:val="undOvr"/>
+            <m:subHide m:val="0"/>
+            <m:supHide m:val="0"/>
+          </m:naryPr>
+          <m:sub>
+            <m:r>
+              <m:t>n</m:t>
+            </m:r>
+            <m:r>
+              <m:rPr>
+                <m:sty m:val="p"/>
+              </m:rPr>
+              <m:t>=</m:t>
+            </m:r>
+            <m:r>
+              <m:t>1</m:t>
+            </m:r>
+          </m:sub>
+          <m:sup>
+            <m:r>
+              <m:rPr>
+                <m:sty m:val="p"/>
+              </m:rPr>
+              <m:t>∞</m:t>
+            </m:r>
+          </m:sup>
           <m:e>
-            <m:r>
-              <m:t>b</m:t>
-            </m:r>
+            <m:sSub>
+              <m:e>
+                <m:r>
+                  <m:t>b</m:t>
+                </m:r>
+              </m:e>
+              <m:sub>
+                <m:r>
+                  <m:t>n</m:t>
+                </m:r>
+              </m:sub>
+            </m:sSub>
           </m:e>
-          <m:sub>
-            <m:r>
-              <m:t>n</m:t>
-            </m:r>
-          </m:sub>
-        </m:sSub>
-        <m:r>
-          <m:rPr>
-            <m:sty m:val="p"/>
-          </m:rPr>
-          <m:t>=</m:t>
-        </m:r>
-        <m:r>
-          <m:t>1</m:t>
-        </m:r>
+        </m:nary>
       </m:oMath>
       <w:r>
-        <w:t xml:space="preserve">! So, the next question we need to ask is whether a formula for multiplying convergent series exists, and if so, which series can we apply it to. This question was answered by Cauchy</w:t>
+        <w:t xml:space="preserve"> </w:t>
+      </w:r>
+      <w:r>
+        <w:t xml:space="preserve">converge, but</w:t>
+      </w:r>
+    </w:p>
+    <w:p>
+      <w:pPr>
+        <w:pStyle w:val="BodyText"/>
+      </w:pPr>
+      <m:oMathPara>
+        <m:oMathParaPr>
+          <m:jc m:val="center"/>
+        </m:oMathParaPr>
+        <m:oMath>
+          <m:nary>
+            <m:naryPr>
+              <m:chr m:val="∑"/>
+              <m:limLoc m:val="undOvr"/>
+              <m:subHide m:val="0"/>
+              <m:supHide m:val="0"/>
+            </m:naryPr>
+            <m:sub>
+              <m:r>
+                <m:t>n</m:t>
+              </m:r>
+              <m:r>
+                <m:rPr>
+                  <m:sty m:val="p"/>
+                </m:rPr>
+                <m:t>=</m:t>
+              </m:r>
+              <m:r>
+                <m:t>1</m:t>
+              </m:r>
+            </m:sub>
+            <m:sup>
+              <m:r>
+                <m:rPr>
+                  <m:sty m:val="p"/>
+                </m:rPr>
+                <m:t>∞</m:t>
+              </m:r>
+            </m:sup>
+            <m:e>
+              <m:sSub>
+                <m:e>
+                  <m:r>
+                    <m:t>a</m:t>
+                  </m:r>
+                </m:e>
+                <m:sub>
+                  <m:r>
+                    <m:t>n</m:t>
+                  </m:r>
+                </m:sub>
+              </m:sSub>
+            </m:e>
+          </m:nary>
+          <m:sSub>
+            <m:e>
+              <m:r>
+                <m:t>b</m:t>
+              </m:r>
+            </m:e>
+            <m:sub>
+              <m:r>
+                <m:t>n</m:t>
+              </m:r>
+            </m:sub>
+          </m:sSub>
+          <m:r>
+            <m:rPr>
+              <m:sty m:val="p"/>
+            </m:rPr>
+            <m:t>=</m:t>
+          </m:r>
+          <m:nary>
+            <m:naryPr>
+              <m:chr m:val="∑"/>
+              <m:limLoc m:val="undOvr"/>
+              <m:subHide m:val="0"/>
+              <m:supHide m:val="0"/>
+            </m:naryPr>
+            <m:sub>
+              <m:r>
+                <m:t>n</m:t>
+              </m:r>
+              <m:r>
+                <m:rPr>
+                  <m:sty m:val="p"/>
+                </m:rPr>
+                <m:t>=</m:t>
+              </m:r>
+              <m:r>
+                <m:t>1</m:t>
+              </m:r>
+            </m:sub>
+            <m:sup>
+              <m:r>
+                <m:rPr>
+                  <m:sty m:val="p"/>
+                </m:rPr>
+                <m:t>∞</m:t>
+              </m:r>
+            </m:sup>
+            <m:e>
+              <m:f>
+                <m:fPr>
+                  <m:type m:val="bar"/>
+                </m:fPr>
+                <m:num>
+                  <m:r>
+                    <m:t>1</m:t>
+                  </m:r>
+                </m:num>
+                <m:den>
+                  <m:r>
+                    <m:t>n</m:t>
+                  </m:r>
+                </m:den>
+              </m:f>
+            </m:e>
+          </m:nary>
+          <m:r>
+            <m:rPr>
+              <m:sty m:val="p"/>
+            </m:rPr>
+            <m:t>=</m:t>
+          </m:r>
+          <m:r>
+            <m:rPr>
+              <m:sty m:val="p"/>
+            </m:rPr>
+            <m:t>∞</m:t>
+          </m:r>
+          <m:r>
+            <m:rPr>
+              <m:sty m:val="p"/>
+            </m:rPr>
+            <m:t>.</m:t>
+          </m:r>
+        </m:oMath>
+      </m:oMathPara>
+    </w:p>
+    <w:p>
+      <w:pPr>
+        <w:pStyle w:val="FirstParagraph"/>
+      </w:pPr>
+      <w:r>
+        <w:t xml:space="preserve">So, the next question we need to ask is whether a formula for multiplying convergent series exists, and if so, which series can we apply it to. This question was answered by Cauchy</w:t>
       </w:r>
       <w:r>
         <w:rPr>

</xml_diff>

<commit_message>
Addition of exercise to tutorial 9
</commit_message>
<xml_diff>
--- a/Analysis Tutorials/MA10207T9/Tutorial9.docx
+++ b/Analysis Tutorials/MA10207T9/Tutorial9.docx
@@ -71,7 +71,7 @@
         <w:pStyle w:val="Date"/>
       </w:pPr>
       <w:r>
-        <w:t xml:space="preserve">November</w:t>
+        <w:t xml:space="preserve">December</w:t>
       </w:r>
       <w:r>
         <w:t xml:space="preserve"> </w:t>
@@ -147,7 +147,7 @@
         <w:t xml:space="preserve">Lecture Recap</w:t>
       </w:r>
     </w:p>
-    <w:bookmarkStart w:id="33" w:name="two-more-series-results"/>
+    <w:bookmarkStart w:id="31" w:name="two-more-series-results"/>
     <w:p>
       <w:pPr>
         <w:pStyle w:val="Heading2"/>
@@ -533,7 +533,7 @@
       </w:r>
     </w:p>
     <w:bookmarkEnd w:id="24"/>
-    <w:bookmarkStart w:id="32" w:name="multiplying-series"/>
+    <w:bookmarkStart w:id="30" w:name="multiplying-series"/>
     <w:p>
       <w:pPr>
         <w:pStyle w:val="Heading3"/>
@@ -2412,800 +2412,11 @@
         <w:t xml:space="preserve">absolutely convergent</w:t>
       </w:r>
       <w:r>
-        <w:t xml:space="preserve">. To see why, consider the following example:</w:t>
-      </w:r>
-    </w:p>
-    <w:p>
-      <w:pPr>
-        <w:pStyle w:val="BodyText"/>
-      </w:pPr>
-    </w:p>
-    <w:bookmarkStart w:id="31" w:name="exm:ex1"/>
-    <w:p>
-      <w:pPr>
-        <w:pStyle w:val="ExampleStyle"/>
-      </w:pPr>
-      <w:bookmarkStart w:id="30" w:name="exm:ex1"/>
-      <w:bookmarkEnd w:id="30"/>
-      <w:r>
-        <w:rPr>
-          <w:rStyle w:val="NameStyle"/>
-        </w:rPr>
-        <w:t xml:space="preserve">Example 1.1</w:t>
-      </w:r>
-      <w:r>
-        <w:rPr>
-          <w:rStyle w:val="NameStyle"/>
-        </w:rPr>
-        <w:t xml:space="preserve"> </w:t>
-      </w:r>
-    </w:p>
-    <w:p>
-      <w:pPr>
-        <w:pStyle w:val="ExampleStyle"/>
-      </w:pPr>
-      <w:r>
-        <w:t xml:space="preserve">For</w:t>
-      </w:r>
-      <w:r>
-        <w:t xml:space="preserve"> </w:t>
-      </w:r>
-      <m:oMath>
-        <m:r>
-          <m:t>n</m:t>
-        </m:r>
-        <m:r>
-          <m:rPr>
-            <m:sty m:val="p"/>
-          </m:rPr>
-          <m:t>∈</m:t>
-        </m:r>
-        <m:r>
-          <m:rPr>
-            <m:sty m:val="p"/>
-            <m:scr m:val="double-struck"/>
-          </m:rPr>
-          <m:t>N</m:t>
-        </m:r>
-      </m:oMath>
-      <w:r>
-        <w:t xml:space="preserve">, define</w:t>
-      </w:r>
-      <w:r>
-        <w:t xml:space="preserve"> </w:t>
-      </w:r>
-      <m:oMath>
-        <m:sSub>
-          <m:e>
-            <m:r>
-              <m:t>a</m:t>
-            </m:r>
-          </m:e>
-          <m:sub>
-            <m:r>
-              <m:t>n</m:t>
-            </m:r>
-          </m:sub>
-        </m:sSub>
-        <m:r>
-          <m:rPr>
-            <m:sty m:val="p"/>
-          </m:rPr>
-          <m:t>=</m:t>
-        </m:r>
-        <m:sSub>
-          <m:e>
-            <m:r>
-              <m:t>b</m:t>
-            </m:r>
-          </m:e>
-          <m:sub>
-            <m:r>
-              <m:t>n</m:t>
-            </m:r>
-          </m:sub>
-        </m:sSub>
-        <m:r>
-          <m:rPr>
-            <m:sty m:val="p"/>
-          </m:rPr>
-          <m:t>=</m:t>
-        </m:r>
-        <m:f>
-          <m:fPr>
-            <m:type m:val="bar"/>
-          </m:fPr>
-          <m:num>
-            <m:sSup>
-              <m:e>
-                <m:d>
-                  <m:dPr>
-                    <m:begChr m:val="("/>
-                    <m:endChr m:val=")"/>
-                    <m:sepChr m:val=""/>
-                    <m:grow/>
-                  </m:dPr>
-                  <m:e>
-                    <m:r>
-                      <m:rPr>
-                        <m:sty m:val="p"/>
-                      </m:rPr>
-                      <m:t>−</m:t>
-                    </m:r>
-                    <m:r>
-                      <m:t>1</m:t>
-                    </m:r>
-                  </m:e>
-                </m:d>
-              </m:e>
-              <m:sup>
-                <m:r>
-                  <m:t>n</m:t>
-                </m:r>
-              </m:sup>
-            </m:sSup>
-          </m:num>
-          <m:den>
-            <m:rad>
-              <m:radPr>
-                <m:degHide m:val="1"/>
-              </m:radPr>
-              <m:deg/>
-              <m:e>
-                <m:r>
-                  <m:t>n</m:t>
-                </m:r>
-              </m:e>
-            </m:rad>
-          </m:den>
-        </m:f>
-      </m:oMath>
-      <w:r>
-        <w:t xml:space="preserve">, so that</w:t>
-      </w:r>
-      <w:r>
-        <w:t xml:space="preserve"> </w:t>
-      </w:r>
-      <m:oMath>
-        <m:nary>
-          <m:naryPr>
-            <m:chr m:val="∑"/>
-            <m:limLoc m:val="undOvr"/>
-            <m:subHide m:val="0"/>
-            <m:supHide m:val="0"/>
-          </m:naryPr>
-          <m:sub>
-            <m:r>
-              <m:t>n</m:t>
-            </m:r>
-            <m:r>
-              <m:rPr>
-                <m:sty m:val="p"/>
-              </m:rPr>
-              <m:t>=</m:t>
-            </m:r>
-            <m:r>
-              <m:t>1</m:t>
-            </m:r>
-          </m:sub>
-          <m:sup>
-            <m:r>
-              <m:rPr>
-                <m:sty m:val="p"/>
-              </m:rPr>
-              <m:t>∞</m:t>
-            </m:r>
-          </m:sup>
-          <m:e>
-            <m:sSub>
-              <m:e>
-                <m:r>
-                  <m:t>a</m:t>
-                </m:r>
-              </m:e>
-              <m:sub>
-                <m:r>
-                  <m:t>n</m:t>
-                </m:r>
-              </m:sub>
-            </m:sSub>
-          </m:e>
-        </m:nary>
-      </m:oMath>
-      <w:r>
-        <w:t xml:space="preserve"> </w:t>
-      </w:r>
-      <w:r>
-        <w:t xml:space="preserve">and</w:t>
-      </w:r>
-      <w:r>
-        <w:t xml:space="preserve"> </w:t>
-      </w:r>
-      <m:oMath>
-        <m:nary>
-          <m:naryPr>
-            <m:chr m:val="∑"/>
-            <m:limLoc m:val="undOvr"/>
-            <m:subHide m:val="0"/>
-            <m:supHide m:val="0"/>
-          </m:naryPr>
-          <m:sub>
-            <m:r>
-              <m:t>n</m:t>
-            </m:r>
-            <m:r>
-              <m:rPr>
-                <m:sty m:val="p"/>
-              </m:rPr>
-              <m:t>=</m:t>
-            </m:r>
-            <m:r>
-              <m:t>1</m:t>
-            </m:r>
-          </m:sub>
-          <m:sup>
-            <m:r>
-              <m:rPr>
-                <m:sty m:val="p"/>
-              </m:rPr>
-              <m:t>∞</m:t>
-            </m:r>
-          </m:sup>
-          <m:e>
-            <m:sSub>
-              <m:e>
-                <m:r>
-                  <m:t>b</m:t>
-                </m:r>
-              </m:e>
-              <m:sub>
-                <m:r>
-                  <m:t>n</m:t>
-                </m:r>
-              </m:sub>
-            </m:sSub>
-          </m:e>
-        </m:nary>
-      </m:oMath>
-      <w:r>
-        <w:t xml:space="preserve"> </w:t>
-      </w:r>
-      <w:r>
-        <w:t xml:space="preserve">are conditionally convergent. We can calculate</w:t>
-      </w:r>
-      <w:r>
-        <w:t xml:space="preserve"> </w:t>
-      </w:r>
-      <m:oMath>
-        <m:sSub>
-          <m:e>
-            <m:r>
-              <m:t>c</m:t>
-            </m:r>
-          </m:e>
-          <m:sub>
-            <m:r>
-              <m:t>n</m:t>
-            </m:r>
-          </m:sub>
-        </m:sSub>
-      </m:oMath>
-      <w:r>
-        <w:t xml:space="preserve"> </w:t>
-      </w:r>
-      <w:r>
-        <w:t xml:space="preserve">as</w:t>
-      </w:r>
-    </w:p>
-    <w:p>
-      <w:pPr>
-        <w:pStyle w:val="ExampleStyle"/>
-      </w:pPr>
-      <m:oMathPara>
-        <m:oMathParaPr>
-          <m:jc m:val="center"/>
-        </m:oMathParaPr>
-        <m:oMath>
-          <m:sSub>
-            <m:e>
-              <m:r>
-                <m:t>c</m:t>
-              </m:r>
-            </m:e>
-            <m:sub>
-              <m:r>
-                <m:t>n</m:t>
-              </m:r>
-            </m:sub>
-          </m:sSub>
-          <m:r>
-            <m:rPr>
-              <m:sty m:val="p"/>
-            </m:rPr>
-            <m:t>=</m:t>
-          </m:r>
-          <m:nary>
-            <m:naryPr>
-              <m:chr m:val="∑"/>
-              <m:limLoc m:val="undOvr"/>
-              <m:subHide m:val="0"/>
-              <m:supHide m:val="0"/>
-            </m:naryPr>
-            <m:sub>
-              <m:r>
-                <m:t>j</m:t>
-              </m:r>
-              <m:r>
-                <m:rPr>
-                  <m:sty m:val="p"/>
-                </m:rPr>
-                <m:t>=</m:t>
-              </m:r>
-              <m:r>
-                <m:t>1</m:t>
-              </m:r>
-            </m:sub>
-            <m:sup>
-              <m:r>
-                <m:t>n</m:t>
-              </m:r>
-            </m:sup>
-            <m:e>
-              <m:f>
-                <m:fPr>
-                  <m:type m:val="bar"/>
-                </m:fPr>
-                <m:num>
-                  <m:sSup>
-                    <m:e>
-                      <m:d>
-                        <m:dPr>
-                          <m:begChr m:val="("/>
-                          <m:endChr m:val=")"/>
-                          <m:sepChr m:val=""/>
-                          <m:grow/>
-                        </m:dPr>
-                        <m:e>
-                          <m:r>
-                            <m:rPr>
-                              <m:sty m:val="p"/>
-                            </m:rPr>
-                            <m:t>−</m:t>
-                          </m:r>
-                          <m:r>
-                            <m:t>1</m:t>
-                          </m:r>
-                        </m:e>
-                      </m:d>
-                    </m:e>
-                    <m:sup>
-                      <m:d>
-                        <m:dPr>
-                          <m:begChr m:val="("/>
-                          <m:endChr m:val=")"/>
-                          <m:sepChr m:val=""/>
-                          <m:grow/>
-                        </m:dPr>
-                        <m:e>
-                          <m:r>
-                            <m:t>n</m:t>
-                          </m:r>
-                          <m:r>
-                            <m:rPr>
-                              <m:sty m:val="p"/>
-                            </m:rPr>
-                            <m:t>+</m:t>
-                          </m:r>
-                          <m:r>
-                            <m:t>1</m:t>
-                          </m:r>
-                        </m:e>
-                      </m:d>
-                    </m:sup>
-                  </m:sSup>
-                </m:num>
-                <m:den>
-                  <m:rad>
-                    <m:radPr>
-                      <m:degHide m:val="1"/>
-                    </m:radPr>
-                    <m:deg/>
-                    <m:e>
-                      <m:r>
-                        <m:t>j</m:t>
-                      </m:r>
-                    </m:e>
-                  </m:rad>
-                  <m:rad>
-                    <m:radPr>
-                      <m:degHide m:val="1"/>
-                    </m:radPr>
-                    <m:deg/>
-                    <m:e>
-                      <m:r>
-                        <m:t>n</m:t>
-                      </m:r>
-                      <m:r>
-                        <m:rPr>
-                          <m:sty m:val="p"/>
-                        </m:rPr>
-                        <m:t>+</m:t>
-                      </m:r>
-                      <m:r>
-                        <m:t>1</m:t>
-                      </m:r>
-                      <m:r>
-                        <m:rPr>
-                          <m:sty m:val="p"/>
-                        </m:rPr>
-                        <m:t>−</m:t>
-                      </m:r>
-                      <m:r>
-                        <m:t>j</m:t>
-                      </m:r>
-                    </m:e>
-                  </m:rad>
-                </m:den>
-              </m:f>
-            </m:e>
-          </m:nary>
-          <m:r>
-            <m:rPr>
-              <m:sty m:val="p"/>
-            </m:rPr>
-            <m:t>,</m:t>
-          </m:r>
-        </m:oMath>
-      </m:oMathPara>
-    </w:p>
-    <w:p>
-      <w:pPr>
-        <w:pStyle w:val="ExampleStyle"/>
-      </w:pPr>
-      <w:r>
-        <w:t xml:space="preserve">from which (as</w:t>
-      </w:r>
-      <w:r>
-        <w:t xml:space="preserve"> </w:t>
-      </w:r>
-      <m:oMath>
-        <m:r>
-          <m:t>1</m:t>
-        </m:r>
-        <m:r>
-          <m:rPr>
-            <m:sty m:val="p"/>
-          </m:rPr>
-          <m:t>≤</m:t>
-        </m:r>
-        <m:rad>
-          <m:radPr>
-            <m:degHide m:val="1"/>
-          </m:radPr>
-          <m:deg/>
-          <m:e>
-            <m:r>
-              <m:t>j</m:t>
-            </m:r>
-          </m:e>
-        </m:rad>
-        <m:r>
-          <m:rPr>
-            <m:sty m:val="p"/>
-          </m:rPr>
-          <m:t>≤</m:t>
-        </m:r>
-        <m:rad>
-          <m:radPr>
-            <m:degHide m:val="1"/>
-          </m:radPr>
-          <m:deg/>
-          <m:e>
-            <m:r>
-              <m:t>n</m:t>
-            </m:r>
-          </m:e>
-        </m:rad>
-      </m:oMath>
-      <w:r>
-        <w:t xml:space="preserve"> </w:t>
-      </w:r>
-      <w:r>
-        <w:t xml:space="preserve">and</w:t>
-      </w:r>
-      <w:r>
-        <w:t xml:space="preserve"> </w:t>
-      </w:r>
-      <m:oMath>
-        <m:r>
-          <m:t>1</m:t>
-        </m:r>
-        <m:r>
-          <m:rPr>
-            <m:sty m:val="p"/>
-          </m:rPr>
-          <m:t>≤</m:t>
-        </m:r>
-        <m:rad>
-          <m:radPr>
-            <m:degHide m:val="1"/>
-          </m:radPr>
-          <m:deg/>
-          <m:e>
-            <m:r>
-              <m:t>n</m:t>
-            </m:r>
-            <m:r>
-              <m:rPr>
-                <m:sty m:val="p"/>
-              </m:rPr>
-              <m:t>+</m:t>
-            </m:r>
-            <m:r>
-              <m:t>1</m:t>
-            </m:r>
-            <m:r>
-              <m:rPr>
-                <m:sty m:val="p"/>
-              </m:rPr>
-              <m:t>−</m:t>
-            </m:r>
-            <m:r>
-              <m:t>j</m:t>
-            </m:r>
-          </m:e>
-        </m:rad>
-        <m:r>
-          <m:rPr>
-            <m:sty m:val="p"/>
-          </m:rPr>
-          <m:t>≤</m:t>
-        </m:r>
-        <m:rad>
-          <m:radPr>
-            <m:degHide m:val="1"/>
-          </m:radPr>
-          <m:deg/>
-          <m:e>
-            <m:r>
-              <m:t>n</m:t>
-            </m:r>
-          </m:e>
-        </m:rad>
-      </m:oMath>
-      <w:r>
-        <w:t xml:space="preserve">),</w:t>
-      </w:r>
-    </w:p>
-    <w:p>
-      <w:pPr>
-        <w:pStyle w:val="ExampleStyle"/>
-      </w:pPr>
-      <m:oMathPara>
-        <m:oMathParaPr>
-          <m:jc m:val="center"/>
-        </m:oMathParaPr>
-        <m:oMath>
-          <m:r>
-            <m:rPr>
-              <m:sty m:val="p"/>
-            </m:rPr>
-            <m:t>|</m:t>
-          </m:r>
-          <m:sSub>
-            <m:e>
-              <m:r>
-                <m:t>c</m:t>
-              </m:r>
-            </m:e>
-            <m:sub>
-              <m:r>
-                <m:t>n</m:t>
-              </m:r>
-            </m:sub>
-          </m:sSub>
-          <m:r>
-            <m:rPr>
-              <m:sty m:val="p"/>
-            </m:rPr>
-            <m:t>|</m:t>
-          </m:r>
-          <m:r>
-            <m:rPr>
-              <m:sty m:val="p"/>
-            </m:rPr>
-            <m:t>≥</m:t>
-          </m:r>
-          <m:nary>
-            <m:naryPr>
-              <m:chr m:val="∑"/>
-              <m:limLoc m:val="undOvr"/>
-              <m:subHide m:val="0"/>
-              <m:supHide m:val="0"/>
-            </m:naryPr>
-            <m:sub>
-              <m:r>
-                <m:t>j</m:t>
-              </m:r>
-              <m:r>
-                <m:rPr>
-                  <m:sty m:val="p"/>
-                </m:rPr>
-                <m:t>=</m:t>
-              </m:r>
-              <m:r>
-                <m:t>1</m:t>
-              </m:r>
-            </m:sub>
-            <m:sup>
-              <m:r>
-                <m:t>n</m:t>
-              </m:r>
-            </m:sup>
-            <m:e>
-              <m:f>
-                <m:fPr>
-                  <m:type m:val="bar"/>
-                </m:fPr>
-                <m:num>
-                  <m:r>
-                    <m:t>1</m:t>
-                  </m:r>
-                </m:num>
-                <m:den>
-                  <m:r>
-                    <m:t>n</m:t>
-                  </m:r>
-                </m:den>
-              </m:f>
-            </m:e>
-          </m:nary>
-          <m:r>
-            <m:rPr>
-              <m:sty m:val="p"/>
-            </m:rPr>
-            <m:t>=</m:t>
-          </m:r>
-          <m:r>
-            <m:t>n</m:t>
-          </m:r>
-          <m:r>
-            <m:rPr>
-              <m:sty m:val="p"/>
-            </m:rPr>
-            <m:t>.</m:t>
-          </m:r>
-        </m:oMath>
-      </m:oMathPara>
-    </w:p>
-    <w:p>
-      <w:pPr>
-        <w:pStyle w:val="ExampleStyle"/>
-      </w:pPr>
-      <w:r>
-        <w:t xml:space="preserve">This tells us that</w:t>
-      </w:r>
-      <w:r>
-        <w:t xml:space="preserve"> </w:t>
-      </w:r>
-      <m:oMath>
-        <m:sSub>
-          <m:e>
-            <m:r>
-              <m:t>c</m:t>
-            </m:r>
-          </m:e>
-          <m:sub>
-            <m:r>
-              <m:t>n</m:t>
-            </m:r>
-          </m:sub>
-        </m:sSub>
-        <m:box>
-          <m:boxPr>
-            <m:opEmu m:val="1"/>
-          </m:boxPr>
-          <m:e>
-            <m:r>
-              <m:rPr>
-                <m:sty m:val="p"/>
-              </m:rPr>
-              <m:t>↛</m:t>
-            </m:r>
-          </m:e>
-        </m:box>
-        <m:r>
-          <m:t>0</m:t>
-        </m:r>
-      </m:oMath>
-      <w:r>
-        <w:t xml:space="preserve"> </w:t>
-      </w:r>
-      <w:r>
-        <w:t xml:space="preserve">as</w:t>
-      </w:r>
-      <w:r>
-        <w:t xml:space="preserve"> </w:t>
-      </w:r>
-      <m:oMath>
-        <m:r>
-          <m:t>n</m:t>
-        </m:r>
-        <m:r>
-          <m:rPr>
-            <m:sty m:val="p"/>
-          </m:rPr>
-          <m:t>→</m:t>
-        </m:r>
-        <m:r>
-          <m:rPr>
-            <m:sty m:val="p"/>
-          </m:rPr>
-          <m:t>∞</m:t>
-        </m:r>
-      </m:oMath>
-      <w:r>
-        <w:t xml:space="preserve">, so</w:t>
-      </w:r>
-      <w:r>
-        <w:t xml:space="preserve"> </w:t>
-      </w:r>
-      <m:oMath>
-        <m:nary>
-          <m:naryPr>
-            <m:chr m:val="∑"/>
-            <m:limLoc m:val="undOvr"/>
-            <m:subHide m:val="0"/>
-            <m:supHide m:val="0"/>
-          </m:naryPr>
-          <m:sub>
-            <m:r>
-              <m:t>n</m:t>
-            </m:r>
-            <m:r>
-              <m:rPr>
-                <m:sty m:val="p"/>
-              </m:rPr>
-              <m:t>=</m:t>
-            </m:r>
-            <m:r>
-              <m:t>1</m:t>
-            </m:r>
-          </m:sub>
-          <m:sup>
-            <m:r>
-              <m:rPr>
-                <m:sty m:val="p"/>
-              </m:rPr>
-              <m:t>∞</m:t>
-            </m:r>
-          </m:sup>
-          <m:e>
-            <m:sSub>
-              <m:e>
-                <m:r>
-                  <m:t>c</m:t>
-                </m:r>
-              </m:e>
-              <m:sub>
-                <m:r>
-                  <m:t>n</m:t>
-                </m:r>
-              </m:sub>
-            </m:sSub>
-          </m:e>
-        </m:nary>
-      </m:oMath>
-      <w:r>
-        <w:t xml:space="preserve"> </w:t>
-      </w:r>
-      <w:r>
-        <w:t xml:space="preserve">must diverge. Hence, the Cauchy Multiplication Theorem fails in this case.</w:t>
-      </w:r>
-    </w:p>
+        <w:t xml:space="preserve">. As you’ve seen in lectures, the Cauchy Multiplication Theorem will fail if the series involved are only conditionally convergent.</w:t>
+      </w:r>
+    </w:p>
+    <w:bookmarkEnd w:id="30"/>
     <w:bookmarkEnd w:id="31"/>
-    <w:bookmarkEnd w:id="32"/>
-    <w:bookmarkEnd w:id="33"/>
     <w:bookmarkStart w:id="48" w:name="power-series"/>
     <w:p>
       <w:pPr>
@@ -3252,13 +2463,13 @@
         <w:pStyle w:val="BodyText"/>
       </w:pPr>
     </w:p>
-    <w:bookmarkStart w:id="35" w:name="def:def1"/>
+    <w:bookmarkStart w:id="33" w:name="def:def1"/>
     <w:p>
       <w:pPr>
         <w:pStyle w:val="DefinitionStyle"/>
       </w:pPr>
-      <w:bookmarkStart w:id="34" w:name="def:def1"/>
-      <w:bookmarkEnd w:id="34"/>
+      <w:bookmarkStart w:id="32" w:name="def:def1"/>
+      <w:bookmarkEnd w:id="32"/>
       <w:r>
         <w:rPr>
           <w:rStyle w:val="NameStyle"/>
@@ -3377,7 +2588,7 @@
         <w:t xml:space="preserve">.</w:t>
       </w:r>
     </w:p>
-    <w:bookmarkEnd w:id="35"/>
+    <w:bookmarkEnd w:id="33"/>
     <w:p>
       <w:pPr>
         <w:pStyle w:val="BodyText"/>
@@ -3417,7 +2628,7 @@
         <w:t xml:space="preserve"> </w:t>
       </w:r>
       <w:r>
-        <w:t xml:space="preserve">these power series converge (or diverge) for.</w:t>
+        <w:t xml:space="preserve">these power series converge (or diverge).</w:t>
       </w:r>
     </w:p>
     <w:p>
@@ -3425,13 +2636,13 @@
         <w:pStyle w:val="BodyText"/>
       </w:pPr>
     </w:p>
-    <w:bookmarkStart w:id="37" w:name="prp:prop1"/>
+    <w:bookmarkStart w:id="35" w:name="prp:prop1"/>
     <w:p>
       <w:pPr>
         <w:pStyle w:val="TheoremStyleUpright"/>
       </w:pPr>
-      <w:bookmarkStart w:id="36" w:name="prp:prop1"/>
-      <w:bookmarkEnd w:id="36"/>
+      <w:bookmarkStart w:id="34" w:name="prp:prop1"/>
+      <w:bookmarkEnd w:id="34"/>
       <w:r>
         <w:rPr>
           <w:rStyle w:val="NameStyle"/>
@@ -3854,7 +3065,7 @@
         </m:oMath>
       </m:oMathPara>
     </w:p>
-    <w:bookmarkEnd w:id="37"/>
+    <w:bookmarkEnd w:id="35"/>
     <w:p>
       <w:pPr>
         <w:pStyle w:val="FirstParagraph"/>
@@ -4006,7 +3217,7 @@
         <w:rPr>
           <w:rStyle w:val="FootnoteReference"/>
         </w:rPr>
-        <w:footnoteReference w:id="38"/>
+        <w:footnoteReference w:id="36"/>
       </w:r>
       <w:r>
         <w:t xml:space="preserve"> </w:t>
@@ -4031,13 +3242,13 @@
         <w:pStyle w:val="BodyText"/>
       </w:pPr>
     </w:p>
-    <w:bookmarkStart w:id="40" w:name="thm:thm4"/>
+    <w:bookmarkStart w:id="38" w:name="thm:thm4"/>
     <w:p>
       <w:pPr>
         <w:pStyle w:val="TheoremStyleUpright"/>
       </w:pPr>
-      <w:bookmarkStart w:id="39" w:name="thm:thm4"/>
-      <w:bookmarkEnd w:id="39"/>
+      <w:bookmarkStart w:id="37" w:name="thm:thm4"/>
+      <w:bookmarkEnd w:id="37"/>
       <w:r>
         <w:rPr>
           <w:rStyle w:val="NameStyle"/>
@@ -4254,7 +3465,7 @@
         <w:t xml:space="preserve">is the value of this limit.</w:t>
       </w:r>
     </w:p>
-    <w:bookmarkEnd w:id="40"/>
+    <w:bookmarkEnd w:id="38"/>
     <w:p>
       <w:pPr>
         <w:pStyle w:val="BodyText"/>
@@ -4402,7 +3613,7 @@
         <w:rPr>
           <w:rStyle w:val="FootnoteReference"/>
         </w:rPr>
-        <w:footnoteReference w:id="41"/>
+        <w:footnoteReference w:id="39"/>
       </w:r>
     </w:p>
     <w:p>
@@ -4410,13 +3621,13 @@
         <w:pStyle w:val="BodyText"/>
       </w:pPr>
     </w:p>
-    <w:bookmarkStart w:id="43" w:name="thm:thm5"/>
+    <w:bookmarkStart w:id="41" w:name="thm:thm5"/>
     <w:p>
       <w:pPr>
         <w:pStyle w:val="TheoremStyleUpright"/>
       </w:pPr>
-      <w:bookmarkStart w:id="42" w:name="thm:thm5"/>
-      <w:bookmarkEnd w:id="42"/>
+      <w:bookmarkStart w:id="40" w:name="thm:thm5"/>
+      <w:bookmarkEnd w:id="40"/>
       <w:r>
         <w:rPr>
           <w:rStyle w:val="NameStyle"/>
@@ -4754,7 +3965,7 @@
         <w:t xml:space="preserve">.</w:t>
       </w:r>
     </w:p>
-    <w:bookmarkEnd w:id="43"/>
+    <w:bookmarkEnd w:id="41"/>
     <w:p>
       <w:pPr>
         <w:pStyle w:val="BodyText"/>
@@ -4781,13 +3992,13 @@
         <w:pStyle w:val="BodyText"/>
       </w:pPr>
     </w:p>
-    <w:bookmarkStart w:id="45" w:name="prp:prop2"/>
+    <w:bookmarkStart w:id="43" w:name="prp:prop2"/>
     <w:p>
       <w:pPr>
         <w:pStyle w:val="TheoremStyleUpright"/>
       </w:pPr>
-      <w:bookmarkStart w:id="44" w:name="prp:prop2"/>
-      <w:bookmarkEnd w:id="44"/>
+      <w:bookmarkStart w:id="42" w:name="prp:prop2"/>
+      <w:bookmarkEnd w:id="42"/>
       <w:r>
         <w:rPr>
           <w:rStyle w:val="NameStyle"/>
@@ -4878,7 +4089,7 @@
         <w:t xml:space="preserve">.</w:t>
       </w:r>
     </w:p>
-    <w:bookmarkEnd w:id="45"/>
+    <w:bookmarkEnd w:id="43"/>
     <w:p>
       <w:pPr>
         <w:pStyle w:val="BodyText"/>
@@ -4900,7 +4111,526 @@
         <w:t xml:space="preserve"> </w:t>
       </w:r>
       <w:r>
-        <w:t xml:space="preserve">(but using the binomial theorem instead of just the binomial inequality).</w:t>
+        <w:t xml:space="preserve">(but using the binomial theorem instead of just the binomial inequality). Now that we have this result, we can cover a more unusual power series example:</w:t>
+      </w:r>
+    </w:p>
+    <w:p>
+      <w:pPr>
+        <w:pStyle w:val="BodyText"/>
+      </w:pPr>
+    </w:p>
+    <w:bookmarkStart w:id="45" w:name="exm:ex2"/>
+    <w:p>
+      <w:pPr>
+        <w:pStyle w:val="ExampleStyle"/>
+      </w:pPr>
+      <w:bookmarkStart w:id="44" w:name="exm:ex2"/>
+      <w:bookmarkEnd w:id="44"/>
+      <w:r>
+        <w:rPr>
+          <w:rStyle w:val="NameStyle"/>
+        </w:rPr>
+        <w:t xml:space="preserve">Example 1.1</w:t>
+      </w:r>
+      <w:r>
+        <w:rPr>
+          <w:rStyle w:val="NameStyle"/>
+        </w:rPr>
+        <w:t xml:space="preserve"> </w:t>
+      </w:r>
+    </w:p>
+    <w:p>
+      <w:pPr>
+        <w:pStyle w:val="ExampleStyle"/>
+      </w:pPr>
+      <w:r>
+        <w:t xml:space="preserve">Consider the power series</w:t>
+      </w:r>
+      <w:r>
+        <w:t xml:space="preserve"> </w:t>
+      </w:r>
+      <m:oMath>
+        <m:nary>
+          <m:naryPr>
+            <m:chr m:val="∑"/>
+            <m:limLoc m:val="undOvr"/>
+            <m:subHide m:val="0"/>
+            <m:supHide m:val="0"/>
+          </m:naryPr>
+          <m:sub>
+            <m:r>
+              <m:t>n</m:t>
+            </m:r>
+            <m:r>
+              <m:rPr>
+                <m:sty m:val="p"/>
+              </m:rPr>
+              <m:t>=</m:t>
+            </m:r>
+            <m:r>
+              <m:t>1</m:t>
+            </m:r>
+          </m:sub>
+          <m:sup>
+            <m:r>
+              <m:rPr>
+                <m:sty m:val="p"/>
+              </m:rPr>
+              <m:t>∞</m:t>
+            </m:r>
+          </m:sup>
+          <m:e>
+            <m:sSub>
+              <m:e>
+                <m:r>
+                  <m:t>a</m:t>
+                </m:r>
+              </m:e>
+              <m:sub>
+                <m:r>
+                  <m:t>n</m:t>
+                </m:r>
+              </m:sub>
+            </m:sSub>
+          </m:e>
+        </m:nary>
+        <m:sSup>
+          <m:e>
+            <m:r>
+              <m:t>x</m:t>
+            </m:r>
+          </m:e>
+          <m:sup>
+            <m:r>
+              <m:t>n</m:t>
+            </m:r>
+          </m:sup>
+        </m:sSup>
+      </m:oMath>
+      <w:r>
+        <w:t xml:space="preserve">, where</w:t>
+      </w:r>
+      <w:r>
+        <w:t xml:space="preserve"> </w:t>
+      </w:r>
+      <m:oMath>
+        <m:sSub>
+          <m:e>
+            <m:r>
+              <m:t>a</m:t>
+            </m:r>
+          </m:e>
+          <m:sub>
+            <m:r>
+              <m:t>n</m:t>
+            </m:r>
+          </m:sub>
+        </m:sSub>
+      </m:oMath>
+      <w:r>
+        <w:t xml:space="preserve"> </w:t>
+      </w:r>
+      <w:r>
+        <w:t xml:space="preserve">is given by</w:t>
+      </w:r>
+    </w:p>
+    <w:p>
+      <w:pPr>
+        <w:pStyle w:val="ExampleStyle"/>
+      </w:pPr>
+      <m:oMathPara>
+        <m:oMathParaPr>
+          <m:jc m:val="center"/>
+        </m:oMathParaPr>
+        <m:oMath>
+          <m:sSub>
+            <m:e>
+              <m:r>
+                <m:t>a</m:t>
+              </m:r>
+            </m:e>
+            <m:sub>
+              <m:r>
+                <m:t>n</m:t>
+              </m:r>
+            </m:sub>
+          </m:sSub>
+          <m:r>
+            <m:rPr>
+              <m:sty m:val="p"/>
+            </m:rPr>
+            <m:t>=</m:t>
+          </m:r>
+          <m:d>
+            <m:dPr>
+              <m:begChr m:val="{"/>
+              <m:endChr m:val=""/>
+              <m:sepChr m:val=""/>
+              <m:grow/>
+            </m:dPr>
+            <m:e>
+              <m:m>
+                <m:mPr>
+                  <m:baseJc m:val="center"/>
+                  <m:plcHide m:val="1"/>
+                  <m:mcs>
+                    <m:mc>
+                      <m:mcPr>
+                        <m:mcJc m:val="left"/>
+                        <m:count m:val="1"/>
+                      </m:mcPr>
+                    </m:mc>
+                  </m:mcs>
+                </m:mPr>
+                <m:mr>
+                  <m:e>
+                    <m:r>
+                      <m:t>n</m:t>
+                    </m:r>
+                    <m:r>
+                      <m:t> </m:t>
+                    </m:r>
+                    <m:r>
+                      <m:rPr>
+                        <m:nor/>
+                        <m:sty m:val="p"/>
+                      </m:rPr>
+                      <m:t>if </m:t>
+                    </m:r>
+                    <m:r>
+                      <m:t>n</m:t>
+                    </m:r>
+                    <m:r>
+                      <m:rPr>
+                        <m:nor/>
+                        <m:sty m:val="p"/>
+                      </m:rPr>
+                      <m:t> is prime</m:t>
+                    </m:r>
+                    <m:r>
+                      <m:rPr>
+                        <m:sty m:val="p"/>
+                      </m:rPr>
+                      <m:t>,</m:t>
+                    </m:r>
+                  </m:e>
+                </m:mr>
+                <m:mr>
+                  <m:e>
+                    <m:r>
+                      <m:t>0</m:t>
+                    </m:r>
+                    <m:r>
+                      <m:t> </m:t>
+                    </m:r>
+                    <m:r>
+                      <m:rPr>
+                        <m:nor/>
+                        <m:sty m:val="p"/>
+                      </m:rPr>
+                      <m:t>otherwise</m:t>
+                    </m:r>
+                    <m:r>
+                      <m:rPr>
+                        <m:sty m:val="p"/>
+                      </m:rPr>
+                      <m:t>.</m:t>
+                    </m:r>
+                  </m:e>
+                </m:mr>
+              </m:m>
+            </m:e>
+          </m:d>
+        </m:oMath>
+      </m:oMathPara>
+    </w:p>
+    <w:p>
+      <w:pPr>
+        <w:pStyle w:val="ExampleStyle"/>
+      </w:pPr>
+      <w:r>
+        <w:t xml:space="preserve">What is the radius of convergence,</w:t>
+      </w:r>
+      <w:r>
+        <w:t xml:space="preserve"> </w:t>
+      </w:r>
+      <m:oMath>
+        <m:r>
+          <m:t>R</m:t>
+        </m:r>
+      </m:oMath>
+      <w:r>
+        <w:t xml:space="preserve">?</w:t>
+      </w:r>
+    </w:p>
+    <w:bookmarkEnd w:id="45"/>
+    <w:p>
+      <w:pPr>
+        <w:pStyle w:val="BodyText"/>
+      </w:pPr>
+      <w:r>
+        <w:rPr>
+          <w:bCs/>
+          <w:b/>
+        </w:rPr>
+        <w:t xml:space="preserve">Solution:</w:t>
+      </w:r>
+      <w:r>
+        <w:t xml:space="preserve"> </w:t>
+      </w:r>
+      <w:r>
+        <w:t xml:space="preserve">Since zero occurs as a value of</w:t>
+      </w:r>
+      <w:r>
+        <w:t xml:space="preserve"> </w:t>
+      </w:r>
+      <m:oMath>
+        <m:sSub>
+          <m:e>
+            <m:r>
+              <m:t>a</m:t>
+            </m:r>
+          </m:e>
+          <m:sub>
+            <m:r>
+              <m:t>n</m:t>
+            </m:r>
+          </m:sub>
+        </m:sSub>
+      </m:oMath>
+      <w:r>
+        <w:t xml:space="preserve"> </w:t>
+      </w:r>
+      <w:r>
+        <w:t xml:space="preserve">infinitely often, we resort to using the Cauchy-Hadamard test. As each term of</w:t>
+      </w:r>
+      <w:r>
+        <w:t xml:space="preserve"> </w:t>
+      </w:r>
+      <m:oMath>
+        <m:sSub>
+          <m:e>
+            <m:d>
+              <m:dPr>
+                <m:begChr m:val="("/>
+                <m:endChr m:val=")"/>
+                <m:sepChr m:val=""/>
+                <m:grow/>
+              </m:dPr>
+              <m:e>
+                <m:sSub>
+                  <m:e>
+                    <m:r>
+                      <m:t>a</m:t>
+                    </m:r>
+                  </m:e>
+                  <m:sub>
+                    <m:r>
+                      <m:t>n</m:t>
+                    </m:r>
+                  </m:sub>
+                </m:sSub>
+              </m:e>
+            </m:d>
+          </m:e>
+          <m:sub>
+            <m:r>
+              <m:t>n</m:t>
+            </m:r>
+          </m:sub>
+        </m:sSub>
+      </m:oMath>
+      <w:r>
+        <w:t xml:space="preserve"> </w:t>
+      </w:r>
+      <w:r>
+        <w:t xml:space="preserve">is non-negative and we can split it up into two monotonic increasing sequences — one consisting of all zeroes, and one consisting of the prime numbers — we find that</w:t>
+      </w:r>
+    </w:p>
+    <w:p>
+      <w:pPr>
+        <w:pStyle w:val="BodyText"/>
+      </w:pPr>
+      <m:oMathPara>
+        <m:oMathParaPr>
+          <m:jc m:val="center"/>
+        </m:oMathParaPr>
+        <m:oMath>
+          <m:limLow>
+            <m:e>
+              <m:r>
+                <m:rPr>
+                  <m:nor/>
+                  <m:sty m:val="p"/>
+                </m:rPr>
+                <m:t>limsup</m:t>
+              </m:r>
+            </m:e>
+            <m:lim>
+              <m:r>
+                <m:t>n</m:t>
+              </m:r>
+              <m:r>
+                <m:rPr>
+                  <m:sty m:val="p"/>
+                </m:rPr>
+                <m:t>→</m:t>
+              </m:r>
+              <m:r>
+                <m:rPr>
+                  <m:sty m:val="p"/>
+                </m:rPr>
+                <m:t>∞</m:t>
+              </m:r>
+            </m:lim>
+          </m:limLow>
+          <m:r>
+            <m:rPr>
+              <m:sty m:val="p"/>
+            </m:rPr>
+            <m:t>|</m:t>
+          </m:r>
+          <m:sSub>
+            <m:e>
+              <m:r>
+                <m:t>a</m:t>
+              </m:r>
+            </m:e>
+            <m:sub>
+              <m:r>
+                <m:t>n</m:t>
+              </m:r>
+            </m:sub>
+          </m:sSub>
+          <m:sSup>
+            <m:e>
+              <m:r>
+                <m:rPr>
+                  <m:sty m:val="p"/>
+                </m:rPr>
+                <m:t>|</m:t>
+              </m:r>
+            </m:e>
+            <m:sup>
+              <m:f>
+                <m:fPr>
+                  <m:type m:val="bar"/>
+                </m:fPr>
+                <m:num>
+                  <m:r>
+                    <m:t>1</m:t>
+                  </m:r>
+                </m:num>
+                <m:den>
+                  <m:r>
+                    <m:t>n</m:t>
+                  </m:r>
+                </m:den>
+              </m:f>
+            </m:sup>
+          </m:sSup>
+          <m:r>
+            <m:rPr>
+              <m:sty m:val="p"/>
+            </m:rPr>
+            <m:t>=</m:t>
+          </m:r>
+          <m:limLow>
+            <m:e>
+              <m:r>
+                <m:rPr>
+                  <m:nor/>
+                  <m:sty m:val="p"/>
+                </m:rPr>
+                <m:t>lim</m:t>
+              </m:r>
+            </m:e>
+            <m:lim>
+              <m:r>
+                <m:t>n</m:t>
+              </m:r>
+              <m:r>
+                <m:rPr>
+                  <m:sty m:val="p"/>
+                </m:rPr>
+                <m:t>→</m:t>
+              </m:r>
+              <m:r>
+                <m:rPr>
+                  <m:sty m:val="p"/>
+                </m:rPr>
+                <m:t>∞</m:t>
+              </m:r>
+            </m:lim>
+          </m:limLow>
+          <m:sSup>
+            <m:e>
+              <m:r>
+                <m:t>n</m:t>
+              </m:r>
+            </m:e>
+            <m:sup>
+              <m:f>
+                <m:fPr>
+                  <m:type m:val="bar"/>
+                </m:fPr>
+                <m:num>
+                  <m:r>
+                    <m:t>1</m:t>
+                  </m:r>
+                </m:num>
+                <m:den>
+                  <m:r>
+                    <m:t>n</m:t>
+                  </m:r>
+                </m:den>
+              </m:f>
+            </m:sup>
+          </m:sSup>
+          <m:r>
+            <m:rPr>
+              <m:sty m:val="p"/>
+            </m:rPr>
+            <m:t>=</m:t>
+          </m:r>
+          <m:r>
+            <m:t>1</m:t>
+          </m:r>
+          <m:r>
+            <m:rPr>
+              <m:sty m:val="p"/>
+            </m:rPr>
+            <m:t>.</m:t>
+          </m:r>
+        </m:oMath>
+      </m:oMathPara>
+    </w:p>
+    <w:p>
+      <w:pPr>
+        <w:pStyle w:val="FirstParagraph"/>
+      </w:pPr>
+      <w:r>
+        <w:t xml:space="preserve">Taking the reciprocal of this answer gives us that the radius of convergence is</w:t>
+      </w:r>
+      <w:r>
+        <w:t xml:space="preserve"> </w:t>
+      </w:r>
+      <m:oMath>
+        <m:r>
+          <m:t>R</m:t>
+        </m:r>
+        <m:r>
+          <m:rPr>
+            <m:sty m:val="p"/>
+          </m:rPr>
+          <m:t>=</m:t>
+        </m:r>
+        <m:r>
+          <m:t>1</m:t>
+        </m:r>
+      </m:oMath>
+      <w:r>
+        <w:t xml:space="preserve">.</w:t>
       </w:r>
     </w:p>
     <w:p>
@@ -5055,7 +4785,7 @@
         <w:pStyle w:val="Compact"/>
       </w:pPr>
       <w:r>
-        <w:t xml:space="preserve">[H3.] This one is only slightly more involved. Know your definitions, and again, think of possible convergence tests to apply.</w:t>
+        <w:t xml:space="preserve">[H3.] To begin here, you’ve seen a similar trick for the square roots in previous problem sheets (e.g. Sheet 4/Sheet 8). Think about your tests for convergence again on this one!</w:t>
       </w:r>
     </w:p>
     <w:bookmarkEnd w:id="50"/>
@@ -5107,7 +4837,7 @@
       </w:r>
     </w:p>
   </w:footnote>
-  <w:footnote w:id="38">
+  <w:footnote w:id="36">
     <w:p>
       <w:pPr>
         <w:pStyle w:val="FootnoteText"/>
@@ -5126,7 +4856,7 @@
       </w:r>
     </w:p>
   </w:footnote>
-  <w:footnote w:id="41">
+  <w:footnote w:id="39">
     <w:p>
       <w:pPr>
         <w:pStyle w:val="FootnoteText"/>

</xml_diff>

<commit_message>
Minor changes to tut 9 content
</commit_message>
<xml_diff>
--- a/Analysis Tutorials/MA10207T9/Tutorial9.docx
+++ b/Analysis Tutorials/MA10207T9/Tutorial9.docx
@@ -1927,7 +1927,7 @@
               <m:t>=</m:t>
             </m:r>
             <m:r>
-              <m:t>1</m:t>
+              <m:t>0</m:t>
             </m:r>
           </m:sub>
           <m:sup>
@@ -1982,7 +1982,7 @@
               <m:t>=</m:t>
             </m:r>
             <m:r>
-              <m:t>1</m:t>
+              <m:t>0</m:t>
             </m:r>
           </m:sub>
           <m:sup>
@@ -2092,7 +2092,7 @@
                 <m:t>=</m:t>
               </m:r>
               <m:r>
-                <m:t>1</m:t>
+                <m:t>0</m:t>
               </m:r>
             </m:sub>
             <m:sup>
@@ -2129,15 +2129,6 @@
                 <m:rPr>
                   <m:sty m:val="p"/>
                 </m:rPr>
-                <m:t>+</m:t>
-              </m:r>
-              <m:r>
-                <m:t>1</m:t>
-              </m:r>
-              <m:r>
-                <m:rPr>
-                  <m:sty m:val="p"/>
-                </m:rPr>
                 <m:t>−</m:t>
               </m:r>
               <m:r>
@@ -2183,7 +2174,7 @@
               <m:t>=</m:t>
             </m:r>
             <m:r>
-              <m:t>1</m:t>
+              <m:t>0</m:t>
             </m:r>
           </m:sub>
           <m:sup>
@@ -2244,7 +2235,7 @@
                 <m:t>=</m:t>
               </m:r>
               <m:r>
-                <m:t>1</m:t>
+                <m:t>0</m:t>
               </m:r>
             </m:sub>
             <m:sup>
@@ -2302,7 +2293,7 @@
                     <m:t>=</m:t>
                   </m:r>
                   <m:r>
-                    <m:t>1</m:t>
+                    <m:t>0</m:t>
                   </m:r>
                 </m:sub>
                 <m:sup>
@@ -2356,7 +2347,7 @@
                     <m:t>=</m:t>
                   </m:r>
                   <m:r>
-                    <m:t>1</m:t>
+                    <m:t>0</m:t>
                   </m:r>
                 </m:sub>
                 <m:sup>
@@ -2399,7 +2390,67 @@
         <w:pStyle w:val="FirstParagraph"/>
       </w:pPr>
       <w:r>
-        <w:t xml:space="preserve">Note that we require the condition that the two individual sums are</w:t>
+        <w:t xml:space="preserve">Note that we index the sums starting at</w:t>
+      </w:r>
+      <w:r>
+        <w:t xml:space="preserve"> </w:t>
+      </w:r>
+      <m:oMath>
+        <m:r>
+          <m:t>n</m:t>
+        </m:r>
+        <m:r>
+          <m:rPr>
+            <m:sty m:val="p"/>
+          </m:rPr>
+          <m:t>=</m:t>
+        </m:r>
+        <m:r>
+          <m:t>0</m:t>
+        </m:r>
+      </m:oMath>
+      <w:r>
+        <w:t xml:space="preserve"> </w:t>
+      </w:r>
+      <w:r>
+        <w:t xml:space="preserve">here. This is purely for convenience, and you could equally formulate this theorem for sums starting at</w:t>
+      </w:r>
+      <w:r>
+        <w:t xml:space="preserve"> </w:t>
+      </w:r>
+      <m:oMath>
+        <m:r>
+          <m:t>n</m:t>
+        </m:r>
+        <m:r>
+          <m:rPr>
+            <m:sty m:val="p"/>
+          </m:rPr>
+          <m:t>=</m:t>
+        </m:r>
+        <m:r>
+          <m:t>1</m:t>
+        </m:r>
+      </m:oMath>
+      <w:r>
+        <w:t xml:space="preserve"> </w:t>
+      </w:r>
+      <w:r>
+        <w:t xml:space="preserve">(or any other value of</w:t>
+      </w:r>
+      <w:r>
+        <w:t xml:space="preserve"> </w:t>
+      </w:r>
+      <m:oMath>
+        <m:r>
+          <m:t>n</m:t>
+        </m:r>
+      </m:oMath>
+      <w:r>
+        <w:t xml:space="preserve"> </w:t>
+      </w:r>
+      <w:r>
+        <w:t xml:space="preserve">for that matter). Furthermore, we require the condition that the two individual sums are</w:t>
       </w:r>
       <w:r>
         <w:t xml:space="preserve"> </w:t>

</xml_diff>